<commit_message>
adding to Getting Started page
</commit_message>
<xml_diff>
--- a/Documents/Implemetation_Guide/ValueSets_Text.docx
+++ b/Documents/Implemetation_Guide/ValueSets_Text.docx
@@ -3,17 +3,2175 @@
 <w:document xmlns:wpc="http://schemas.microsoft.com/office/word/2010/wordprocessingCanvas" xmlns:mo="http://schemas.microsoft.com/office/mac/office/2008/main" xmlns:mc="http://schemas.openxmlformats.org/markup-compatibility/2006" xmlns:mv="urn:schemas-microsoft-com:mac:vml" xmlns:o="urn:schemas-microsoft-com:office:office" xmlns:r="http://schemas.openxmlformats.org/officeDocument/2006/relationships" xmlns:m="http://schemas.openxmlformats.org/officeDocument/2006/math" xmlns:v="urn:schemas-microsoft-com:vml" xmlns:wp14="http://schemas.microsoft.com/office/word/2010/wordprocessingDrawing" xmlns:wp="http://schemas.openxmlformats.org/drawingml/2006/wordprocessingDrawing" xmlns:w10="urn:schemas-microsoft-com:office:word" xmlns:w="http://schemas.openxmlformats.org/wordprocessingml/2006/main" xmlns:w14="http://schemas.microsoft.com/office/word/2010/wordml" xmlns:w15="http://schemas.microsoft.com/office/word/2012/wordml" xmlns:wpg="http://schemas.microsoft.com/office/word/2010/wordprocessingGroup" xmlns:wpi="http://schemas.microsoft.com/office/word/2010/wordprocessingInk" xmlns:wne="http://schemas.microsoft.com/office/word/2006/wordml" xmlns:wps="http://schemas.microsoft.com/office/word/2010/wordprocessingShape" mc:Ignorable="w14 w15 wp14">
   <w:body>
     <w:p>
+      <w:pPr>
+        <w:widowControl w:val="0"/>
+        <w:autoSpaceDE w:val="0"/>
+        <w:autoSpaceDN w:val="0"/>
+        <w:adjustRightInd w:val="0"/>
+        <w:spacing w:line="280" w:lineRule="atLeast"/>
+        <w:rPr>
+          <w:rFonts w:ascii="Arial" w:hAnsi="Arial" w:cs="Arial"/>
+          <w:sz w:val="22"/>
+          <w:szCs w:val="22"/>
+        </w:rPr>
+      </w:pPr>
+      <w:r>
+        <w:rPr>
+          <w:rFonts w:ascii="Arial" w:hAnsi="Arial" w:cs="Arial"/>
+          <w:sz w:val="22"/>
+          <w:szCs w:val="22"/>
+        </w:rPr>
+        <w:t>1.0</w:t>
+      </w:r>
+      <w:r>
+        <w:rPr>
+          <w:rFonts w:ascii="Arial" w:hAnsi="Arial" w:cs="Arial"/>
+          <w:sz w:val="22"/>
+          <w:szCs w:val="22"/>
+        </w:rPr>
+        <w:t xml:space="preserve"> </w:t>
+      </w:r>
+      <w:r>
+        <w:rPr>
+          <w:rFonts w:ascii="Arial" w:hAnsi="Arial" w:cs="Arial"/>
+          <w:sz w:val="22"/>
+          <w:szCs w:val="22"/>
+        </w:rPr>
+        <w:t>Common across all value sets</w:t>
+      </w:r>
+    </w:p>
+    <w:p>
+      <w:pPr>
+        <w:widowControl w:val="0"/>
+        <w:autoSpaceDE w:val="0"/>
+        <w:autoSpaceDN w:val="0"/>
+        <w:adjustRightInd w:val="0"/>
+        <w:spacing w:line="280" w:lineRule="atLeast"/>
+        <w:rPr>
+          <w:rFonts w:ascii="Arial" w:hAnsi="Arial" w:cs="Arial"/>
+          <w:sz w:val="22"/>
+          <w:szCs w:val="22"/>
+        </w:rPr>
+      </w:pPr>
+    </w:p>
+    <w:p>
+      <w:pPr>
+        <w:pStyle w:val="ListParagraph"/>
+        <w:widowControl w:val="0"/>
+        <w:numPr>
+          <w:ilvl w:val="1"/>
+          <w:numId w:val="2"/>
+        </w:numPr>
+        <w:autoSpaceDE w:val="0"/>
+        <w:autoSpaceDN w:val="0"/>
+        <w:adjustRightInd w:val="0"/>
+        <w:spacing w:line="280" w:lineRule="atLeast"/>
+        <w:rPr>
+          <w:rFonts w:ascii="Arial" w:hAnsi="Arial" w:cs="Arial"/>
+          <w:sz w:val="22"/>
+          <w:szCs w:val="22"/>
+        </w:rPr>
+      </w:pPr>
+      <w:r>
+        <w:rPr>
+          <w:rFonts w:ascii="Arial" w:hAnsi="Arial" w:cs="Arial"/>
+          <w:sz w:val="22"/>
+          <w:szCs w:val="22"/>
+        </w:rPr>
+        <w:t>Overview</w:t>
+      </w:r>
+    </w:p>
+    <w:p>
+      <w:pPr>
+        <w:widowControl w:val="0"/>
+        <w:autoSpaceDE w:val="0"/>
+        <w:autoSpaceDN w:val="0"/>
+        <w:adjustRightInd w:val="0"/>
+        <w:spacing w:line="280" w:lineRule="atLeast"/>
+        <w:rPr>
+          <w:rFonts w:ascii="Arial" w:hAnsi="Arial" w:cs="Arial"/>
+          <w:sz w:val="22"/>
+          <w:szCs w:val="22"/>
+        </w:rPr>
+      </w:pPr>
+      <w:r>
+        <w:rPr>
+          <w:rFonts w:ascii="Arial" w:hAnsi="Arial" w:cs="Arial"/>
+          <w:sz w:val="22"/>
+          <w:szCs w:val="22"/>
+        </w:rPr>
+        <w:t xml:space="preserve">The </w:t>
+      </w:r>
+      <w:proofErr w:type="spellStart"/>
+      <w:r>
+        <w:rPr>
+          <w:rFonts w:ascii="Arial" w:hAnsi="Arial" w:cs="Arial"/>
+          <w:sz w:val="22"/>
+          <w:szCs w:val="22"/>
+        </w:rPr>
+        <w:t>ValueS</w:t>
+      </w:r>
+      <w:r>
+        <w:rPr>
+          <w:rFonts w:ascii="Arial" w:hAnsi="Arial" w:cs="Arial"/>
+          <w:sz w:val="22"/>
+          <w:szCs w:val="22"/>
+        </w:rPr>
+        <w:t>ets</w:t>
+      </w:r>
+      <w:proofErr w:type="spellEnd"/>
+      <w:r>
+        <w:rPr>
+          <w:rFonts w:ascii="Arial" w:hAnsi="Arial" w:cs="Arial"/>
+          <w:sz w:val="22"/>
+          <w:szCs w:val="22"/>
+        </w:rPr>
+        <w:t xml:space="preserve"> created for the PDDI-CDS IG have two categories which include</w:t>
+      </w:r>
+      <w:r>
+        <w:rPr>
+          <w:rFonts w:ascii="Arial" w:hAnsi="Arial" w:cs="Arial"/>
+          <w:sz w:val="22"/>
+          <w:szCs w:val="22"/>
+        </w:rPr>
+        <w:t xml:space="preserve">: </w:t>
+      </w:r>
+    </w:p>
+    <w:p>
+      <w:pPr>
+        <w:widowControl w:val="0"/>
+        <w:autoSpaceDE w:val="0"/>
+        <w:autoSpaceDN w:val="0"/>
+        <w:adjustRightInd w:val="0"/>
+        <w:spacing w:line="280" w:lineRule="atLeast"/>
+        <w:rPr>
+          <w:rFonts w:ascii="Arial" w:hAnsi="Arial" w:cs="Arial"/>
+          <w:sz w:val="22"/>
+          <w:szCs w:val="22"/>
+        </w:rPr>
+      </w:pPr>
+    </w:p>
+    <w:p>
+      <w:pPr>
+        <w:widowControl w:val="0"/>
+        <w:autoSpaceDE w:val="0"/>
+        <w:autoSpaceDN w:val="0"/>
+        <w:adjustRightInd w:val="0"/>
+        <w:spacing w:line="280" w:lineRule="atLeast"/>
+        <w:rPr>
+          <w:rFonts w:ascii="Arial" w:hAnsi="Arial" w:cs="Arial"/>
+          <w:sz w:val="22"/>
+          <w:szCs w:val="22"/>
+        </w:rPr>
+      </w:pPr>
+      <w:r>
+        <w:rPr>
+          <w:rFonts w:ascii="Arial" w:hAnsi="Arial" w:cs="Arial"/>
+          <w:sz w:val="22"/>
+          <w:szCs w:val="22"/>
+        </w:rPr>
+        <w:t>1) Grouper</w:t>
+      </w:r>
+      <w:r>
+        <w:rPr>
+          <w:rFonts w:ascii="Arial" w:hAnsi="Arial" w:cs="Arial"/>
+          <w:sz w:val="22"/>
+          <w:szCs w:val="22"/>
+        </w:rPr>
+        <w:t xml:space="preserve"> – references member </w:t>
+      </w:r>
+      <w:proofErr w:type="spellStart"/>
+      <w:r>
+        <w:rPr>
+          <w:rFonts w:ascii="Arial" w:hAnsi="Arial" w:cs="Arial"/>
+          <w:sz w:val="22"/>
+          <w:szCs w:val="22"/>
+        </w:rPr>
+        <w:t>ValueSet</w:t>
+      </w:r>
+      <w:proofErr w:type="spellEnd"/>
+    </w:p>
+    <w:p>
+      <w:pPr>
+        <w:widowControl w:val="0"/>
+        <w:autoSpaceDE w:val="0"/>
+        <w:autoSpaceDN w:val="0"/>
+        <w:adjustRightInd w:val="0"/>
+        <w:spacing w:line="280" w:lineRule="atLeast"/>
+        <w:rPr>
+          <w:rFonts w:ascii="Arial" w:hAnsi="Arial" w:cs="Arial"/>
+          <w:sz w:val="22"/>
+          <w:szCs w:val="22"/>
+        </w:rPr>
+      </w:pPr>
+      <w:r>
+        <w:rPr>
+          <w:rFonts w:ascii="Arial" w:hAnsi="Arial" w:cs="Arial"/>
+          <w:sz w:val="22"/>
+          <w:szCs w:val="22"/>
+        </w:rPr>
+        <w:t>2) M</w:t>
+      </w:r>
+      <w:r>
+        <w:rPr>
+          <w:rFonts w:ascii="Arial" w:hAnsi="Arial" w:cs="Arial"/>
+          <w:sz w:val="22"/>
+          <w:szCs w:val="22"/>
+        </w:rPr>
+        <w:t>ember – individual or concept level identifiers</w:t>
+      </w:r>
+    </w:p>
+    <w:p>
+      <w:pPr>
+        <w:widowControl w:val="0"/>
+        <w:autoSpaceDE w:val="0"/>
+        <w:autoSpaceDN w:val="0"/>
+        <w:adjustRightInd w:val="0"/>
+        <w:spacing w:line="280" w:lineRule="atLeast"/>
+        <w:rPr>
+          <w:rFonts w:ascii="Arial" w:hAnsi="Arial" w:cs="Arial"/>
+          <w:sz w:val="22"/>
+          <w:szCs w:val="22"/>
+        </w:rPr>
+      </w:pPr>
       <w:bookmarkStart w:id="0" w:name="_GoBack"/>
       <w:bookmarkEnd w:id="0"/>
     </w:p>
+    <w:p>
+      <w:pPr>
+        <w:widowControl w:val="0"/>
+        <w:autoSpaceDE w:val="0"/>
+        <w:autoSpaceDN w:val="0"/>
+        <w:adjustRightInd w:val="0"/>
+        <w:spacing w:line="280" w:lineRule="atLeast"/>
+        <w:rPr>
+          <w:rFonts w:ascii="Arial" w:hAnsi="Arial" w:cs="Arial"/>
+          <w:sz w:val="22"/>
+          <w:szCs w:val="22"/>
+        </w:rPr>
+      </w:pPr>
+      <w:r>
+        <w:rPr>
+          <w:rFonts w:ascii="Arial" w:hAnsi="Arial" w:cs="Arial"/>
+          <w:sz w:val="22"/>
+          <w:szCs w:val="22"/>
+        </w:rPr>
+        <w:t>D</w:t>
+      </w:r>
+      <w:r>
+        <w:rPr>
+          <w:rFonts w:ascii="Arial" w:hAnsi="Arial" w:cs="Arial"/>
+          <w:sz w:val="22"/>
+          <w:szCs w:val="22"/>
+        </w:rPr>
+        <w:t xml:space="preserve">elineation of the two types of value sets </w:t>
+      </w:r>
+      <w:r>
+        <w:rPr>
+          <w:rFonts w:ascii="Arial" w:hAnsi="Arial" w:cs="Arial"/>
+          <w:sz w:val="22"/>
+          <w:szCs w:val="22"/>
+        </w:rPr>
+        <w:t>is based on characteristics or hierarchy</w:t>
+      </w:r>
+      <w:r>
+        <w:rPr>
+          <w:rFonts w:ascii="Arial" w:hAnsi="Arial" w:cs="Arial"/>
+          <w:sz w:val="22"/>
+          <w:szCs w:val="22"/>
+        </w:rPr>
+        <w:t xml:space="preserve"> of the terminology</w:t>
+      </w:r>
+      <w:r>
+        <w:rPr>
+          <w:rFonts w:ascii="Arial" w:hAnsi="Arial" w:cs="Arial"/>
+          <w:sz w:val="22"/>
+          <w:szCs w:val="22"/>
+        </w:rPr>
+        <w:t>.</w:t>
+      </w:r>
+      <w:r>
+        <w:rPr>
+          <w:rFonts w:ascii="Arial" w:hAnsi="Arial" w:cs="Arial"/>
+          <w:sz w:val="22"/>
+          <w:szCs w:val="22"/>
+        </w:rPr>
+        <w:t xml:space="preserve"> The Grouper </w:t>
+      </w:r>
+      <w:proofErr w:type="spellStart"/>
+      <w:r>
+        <w:rPr>
+          <w:rFonts w:ascii="Arial" w:hAnsi="Arial" w:cs="Arial"/>
+          <w:sz w:val="22"/>
+          <w:szCs w:val="22"/>
+        </w:rPr>
+        <w:t>ValueS</w:t>
+      </w:r>
+      <w:r>
+        <w:rPr>
+          <w:rFonts w:ascii="Arial" w:hAnsi="Arial" w:cs="Arial"/>
+          <w:sz w:val="22"/>
+          <w:szCs w:val="22"/>
+        </w:rPr>
+        <w:t>et</w:t>
+      </w:r>
+      <w:proofErr w:type="spellEnd"/>
+      <w:r>
+        <w:rPr>
+          <w:rFonts w:ascii="Arial" w:hAnsi="Arial" w:cs="Arial"/>
+          <w:sz w:val="22"/>
+          <w:szCs w:val="22"/>
+        </w:rPr>
+        <w:t xml:space="preserve"> references the </w:t>
+      </w:r>
+      <w:r>
+        <w:rPr>
+          <w:rFonts w:ascii="Arial" w:hAnsi="Arial" w:cs="Arial"/>
+          <w:sz w:val="22"/>
+          <w:szCs w:val="22"/>
+        </w:rPr>
+        <w:t xml:space="preserve">Member </w:t>
+      </w:r>
+      <w:proofErr w:type="spellStart"/>
+      <w:r>
+        <w:rPr>
+          <w:rFonts w:ascii="Arial" w:hAnsi="Arial" w:cs="Arial"/>
+          <w:sz w:val="22"/>
+          <w:szCs w:val="22"/>
+        </w:rPr>
+        <w:t>ValueS</w:t>
+      </w:r>
+      <w:r>
+        <w:rPr>
+          <w:rFonts w:ascii="Arial" w:hAnsi="Arial" w:cs="Arial"/>
+          <w:sz w:val="22"/>
+          <w:szCs w:val="22"/>
+        </w:rPr>
+        <w:t>ets</w:t>
+      </w:r>
+      <w:proofErr w:type="spellEnd"/>
+      <w:r>
+        <w:rPr>
+          <w:rFonts w:ascii="Arial" w:hAnsi="Arial" w:cs="Arial"/>
+          <w:sz w:val="22"/>
+          <w:szCs w:val="22"/>
+        </w:rPr>
+        <w:t xml:space="preserve"> as needed for the defined service</w:t>
+      </w:r>
+      <w:r>
+        <w:rPr>
+          <w:rFonts w:ascii="Arial" w:hAnsi="Arial" w:cs="Arial"/>
+          <w:sz w:val="22"/>
+          <w:szCs w:val="22"/>
+        </w:rPr>
+        <w:t>.</w:t>
+      </w:r>
+      <w:r>
+        <w:rPr>
+          <w:rFonts w:ascii="Arial" w:hAnsi="Arial" w:cs="Arial"/>
+          <w:sz w:val="22"/>
+          <w:szCs w:val="22"/>
+        </w:rPr>
+        <w:t xml:space="preserve"> For example, non-steroidal anti-inflammatory drugs (NSAIDs) is a class of medications with several members (e.g., ibuprofen, naproxen, diclofenac).</w:t>
+      </w:r>
+      <w:r>
+        <w:rPr>
+          <w:rFonts w:ascii="Arial" w:hAnsi="Arial" w:cs="Arial"/>
+          <w:sz w:val="22"/>
+          <w:szCs w:val="22"/>
+        </w:rPr>
+        <w:t xml:space="preserve"> The Grouper </w:t>
+      </w:r>
+      <w:proofErr w:type="spellStart"/>
+      <w:r>
+        <w:rPr>
+          <w:rFonts w:ascii="Arial" w:hAnsi="Arial" w:cs="Arial"/>
+          <w:sz w:val="22"/>
+          <w:szCs w:val="22"/>
+        </w:rPr>
+        <w:t>ValueSet</w:t>
+      </w:r>
+      <w:proofErr w:type="spellEnd"/>
+      <w:r>
+        <w:rPr>
+          <w:rFonts w:ascii="Arial" w:hAnsi="Arial" w:cs="Arial"/>
+          <w:sz w:val="22"/>
+          <w:szCs w:val="22"/>
+        </w:rPr>
+        <w:t xml:space="preserve"> (</w:t>
+      </w:r>
+      <w:proofErr w:type="spellStart"/>
+      <w:r>
+        <w:rPr>
+          <w:rFonts w:ascii="Arial" w:hAnsi="Arial" w:cs="Arial"/>
+          <w:sz w:val="22"/>
+          <w:szCs w:val="22"/>
+        </w:rPr>
+        <w:t>valueset</w:t>
+      </w:r>
+      <w:proofErr w:type="spellEnd"/>
+      <w:r>
+        <w:rPr>
+          <w:rFonts w:ascii="Arial" w:hAnsi="Arial" w:cs="Arial"/>
+          <w:sz w:val="22"/>
+          <w:szCs w:val="22"/>
+        </w:rPr>
+        <w:t xml:space="preserve">-NSAIDS) references </w:t>
+      </w:r>
+      <w:proofErr w:type="spellStart"/>
+      <w:r>
+        <w:rPr>
+          <w:rFonts w:ascii="Arial" w:hAnsi="Arial" w:cs="Arial"/>
+          <w:sz w:val="22"/>
+          <w:szCs w:val="22"/>
+        </w:rPr>
+        <w:t>valueset</w:t>
+      </w:r>
+      <w:proofErr w:type="spellEnd"/>
+      <w:r>
+        <w:rPr>
+          <w:rFonts w:ascii="Arial" w:hAnsi="Arial" w:cs="Arial"/>
+          <w:sz w:val="22"/>
+          <w:szCs w:val="22"/>
+        </w:rPr>
+        <w:t xml:space="preserve">-ibuprofen, </w:t>
+      </w:r>
+      <w:proofErr w:type="spellStart"/>
+      <w:r>
+        <w:rPr>
+          <w:rFonts w:ascii="Arial" w:hAnsi="Arial" w:cs="Arial"/>
+          <w:sz w:val="22"/>
+          <w:szCs w:val="22"/>
+        </w:rPr>
+        <w:t>valueset</w:t>
+      </w:r>
+      <w:proofErr w:type="spellEnd"/>
+      <w:r>
+        <w:rPr>
+          <w:rFonts w:ascii="Arial" w:hAnsi="Arial" w:cs="Arial"/>
+          <w:sz w:val="22"/>
+          <w:szCs w:val="22"/>
+        </w:rPr>
+        <w:t xml:space="preserve">-naproxen, </w:t>
+      </w:r>
+      <w:proofErr w:type="spellStart"/>
+      <w:r>
+        <w:rPr>
+          <w:rFonts w:ascii="Arial" w:hAnsi="Arial" w:cs="Arial"/>
+          <w:sz w:val="22"/>
+          <w:szCs w:val="22"/>
+        </w:rPr>
+        <w:t>valueset</w:t>
+      </w:r>
+      <w:proofErr w:type="spellEnd"/>
+      <w:r>
+        <w:rPr>
+          <w:rFonts w:ascii="Arial" w:hAnsi="Arial" w:cs="Arial"/>
+          <w:sz w:val="22"/>
+          <w:szCs w:val="22"/>
+        </w:rPr>
+        <w:t>-diclofenac etc.</w:t>
+      </w:r>
+      <w:r>
+        <w:rPr>
+          <w:rFonts w:ascii="Arial" w:hAnsi="Arial" w:cs="Arial"/>
+          <w:sz w:val="22"/>
+          <w:szCs w:val="22"/>
+        </w:rPr>
+        <w:t xml:space="preserve"> While the Grouper </w:t>
+      </w:r>
+      <w:r>
+        <w:rPr>
+          <w:rFonts w:ascii="Arial" w:hAnsi="Arial" w:cs="Arial"/>
+          <w:sz w:val="22"/>
+          <w:szCs w:val="22"/>
+        </w:rPr>
+        <w:t>v</w:t>
+      </w:r>
+      <w:r>
+        <w:rPr>
+          <w:rFonts w:ascii="Arial" w:hAnsi="Arial" w:cs="Arial"/>
+          <w:sz w:val="22"/>
+          <w:szCs w:val="22"/>
+        </w:rPr>
+        <w:t>alue sets are service specific, the Member value sets are service agnostic, reusable, and amenable to automated updating.</w:t>
+      </w:r>
+      <w:r>
+        <w:rPr>
+          <w:rFonts w:ascii="Arial" w:hAnsi="Arial" w:cs="Arial"/>
+          <w:sz w:val="22"/>
+          <w:szCs w:val="22"/>
+        </w:rPr>
+        <w:t xml:space="preserve"> Refinement of included concepts occurs in the exclude tag of the Grouper </w:t>
+      </w:r>
+      <w:proofErr w:type="spellStart"/>
+      <w:r>
+        <w:rPr>
+          <w:rFonts w:ascii="Arial" w:hAnsi="Arial" w:cs="Arial"/>
+          <w:sz w:val="22"/>
+          <w:szCs w:val="22"/>
+        </w:rPr>
+        <w:t>ValueSet</w:t>
+      </w:r>
+      <w:proofErr w:type="spellEnd"/>
+      <w:r>
+        <w:rPr>
+          <w:rFonts w:ascii="Arial" w:hAnsi="Arial" w:cs="Arial"/>
+          <w:sz w:val="22"/>
+          <w:szCs w:val="22"/>
+        </w:rPr>
+        <w:t xml:space="preserve">, with additional </w:t>
+      </w:r>
+      <w:proofErr w:type="spellStart"/>
+      <w:r>
+        <w:rPr>
+          <w:rFonts w:ascii="Arial" w:hAnsi="Arial" w:cs="Arial"/>
+          <w:sz w:val="22"/>
+          <w:szCs w:val="22"/>
+        </w:rPr>
+        <w:t>ValueSets</w:t>
+      </w:r>
+      <w:proofErr w:type="spellEnd"/>
+      <w:r>
+        <w:rPr>
+          <w:rFonts w:ascii="Arial" w:hAnsi="Arial" w:cs="Arial"/>
+          <w:sz w:val="22"/>
+          <w:szCs w:val="22"/>
+        </w:rPr>
+        <w:t>.</w:t>
+      </w:r>
+      <w:r>
+        <w:rPr>
+          <w:rFonts w:ascii="Arial" w:hAnsi="Arial" w:cs="Arial"/>
+          <w:sz w:val="22"/>
+          <w:szCs w:val="22"/>
+        </w:rPr>
+        <w:t xml:space="preserve"> </w:t>
+      </w:r>
+      <w:r>
+        <w:rPr>
+          <w:rFonts w:ascii="Arial" w:hAnsi="Arial" w:cs="Arial"/>
+          <w:sz w:val="22"/>
+          <w:szCs w:val="22"/>
+        </w:rPr>
+        <w:t xml:space="preserve">In the situation where a Member </w:t>
+      </w:r>
+      <w:proofErr w:type="spellStart"/>
+      <w:r>
+        <w:rPr>
+          <w:rFonts w:ascii="Arial" w:hAnsi="Arial" w:cs="Arial"/>
+          <w:sz w:val="22"/>
+          <w:szCs w:val="22"/>
+        </w:rPr>
+        <w:t>ValueSet</w:t>
+      </w:r>
+      <w:proofErr w:type="spellEnd"/>
+      <w:r>
+        <w:rPr>
+          <w:rFonts w:ascii="Arial" w:hAnsi="Arial" w:cs="Arial"/>
+          <w:sz w:val="22"/>
+          <w:szCs w:val="22"/>
+        </w:rPr>
+        <w:t xml:space="preserve"> does not have a Grouper </w:t>
+      </w:r>
+      <w:proofErr w:type="spellStart"/>
+      <w:r>
+        <w:rPr>
+          <w:rFonts w:ascii="Arial" w:hAnsi="Arial" w:cs="Arial"/>
+          <w:sz w:val="22"/>
+          <w:szCs w:val="22"/>
+        </w:rPr>
+        <w:t>ValueSet</w:t>
+      </w:r>
+      <w:proofErr w:type="spellEnd"/>
+      <w:r>
+        <w:rPr>
+          <w:rFonts w:ascii="Arial" w:hAnsi="Arial" w:cs="Arial"/>
+          <w:sz w:val="22"/>
+          <w:szCs w:val="22"/>
+        </w:rPr>
+        <w:t xml:space="preserve">, and does not require refinement of included concepts, it may be referenced directly. </w:t>
+      </w:r>
+      <w:r>
+        <w:rPr>
+          <w:rFonts w:ascii="Arial" w:hAnsi="Arial" w:cs="Arial"/>
+          <w:sz w:val="22"/>
+          <w:szCs w:val="22"/>
+        </w:rPr>
+        <w:t>T</w:t>
+      </w:r>
+      <w:r>
+        <w:rPr>
+          <w:rFonts w:ascii="Arial" w:hAnsi="Arial" w:cs="Arial"/>
+          <w:sz w:val="22"/>
+          <w:szCs w:val="22"/>
+        </w:rPr>
+        <w:t>he Grouper and Mem</w:t>
+      </w:r>
+      <w:r>
+        <w:rPr>
+          <w:rFonts w:ascii="Arial" w:hAnsi="Arial" w:cs="Arial"/>
+          <w:sz w:val="22"/>
+          <w:szCs w:val="22"/>
+        </w:rPr>
+        <w:t>ber value sets have an Extensional</w:t>
+      </w:r>
+      <w:r>
+        <w:rPr>
+          <w:rFonts w:ascii="Arial" w:hAnsi="Arial" w:cs="Arial"/>
+          <w:sz w:val="22"/>
+          <w:szCs w:val="22"/>
+        </w:rPr>
+        <w:t xml:space="preserve"> Definition</w:t>
+      </w:r>
+      <w:r>
+        <w:rPr>
+          <w:rFonts w:ascii="Arial" w:hAnsi="Arial" w:cs="Arial"/>
+          <w:sz w:val="22"/>
+          <w:szCs w:val="22"/>
+        </w:rPr>
+        <w:t>,</w:t>
+      </w:r>
+      <w:r>
+        <w:rPr>
+          <w:rFonts w:ascii="Arial" w:hAnsi="Arial" w:cs="Arial"/>
+          <w:sz w:val="22"/>
+          <w:szCs w:val="22"/>
+        </w:rPr>
+        <w:t xml:space="preserve"> which is an enumeration of the value set concepts</w:t>
+      </w:r>
+      <w:r>
+        <w:rPr>
+          <w:rFonts w:ascii="Arial" w:hAnsi="Arial" w:cs="Arial"/>
+          <w:sz w:val="22"/>
+          <w:szCs w:val="22"/>
+        </w:rPr>
+        <w:t xml:space="preserve">; however, the Member value sets </w:t>
+      </w:r>
+      <w:r>
+        <w:rPr>
+          <w:rFonts w:ascii="Arial" w:hAnsi="Arial" w:cs="Arial"/>
+          <w:sz w:val="22"/>
+          <w:szCs w:val="22"/>
+        </w:rPr>
+        <w:t xml:space="preserve">have both and Extensional and </w:t>
+      </w:r>
+      <w:proofErr w:type="spellStart"/>
+      <w:r>
+        <w:rPr>
+          <w:rFonts w:ascii="Arial" w:hAnsi="Arial" w:cs="Arial"/>
+          <w:sz w:val="22"/>
+          <w:szCs w:val="22"/>
+        </w:rPr>
+        <w:t>Intensional</w:t>
+      </w:r>
+      <w:proofErr w:type="spellEnd"/>
+      <w:r>
+        <w:rPr>
+          <w:rFonts w:ascii="Arial" w:hAnsi="Arial" w:cs="Arial"/>
+          <w:sz w:val="22"/>
+          <w:szCs w:val="22"/>
+        </w:rPr>
+        <w:t xml:space="preserve"> (machine executable)</w:t>
+      </w:r>
+      <w:r>
+        <w:rPr>
+          <w:rFonts w:ascii="Arial" w:hAnsi="Arial" w:cs="Arial"/>
+          <w:sz w:val="22"/>
+          <w:szCs w:val="22"/>
+        </w:rPr>
+        <w:t xml:space="preserve"> Definition.</w:t>
+      </w:r>
+      <w:r>
+        <w:rPr>
+          <w:rFonts w:ascii="Arial" w:hAnsi="Arial" w:cs="Arial"/>
+          <w:sz w:val="22"/>
+          <w:szCs w:val="22"/>
+        </w:rPr>
+        <w:t xml:space="preserve"> The </w:t>
+      </w:r>
+      <w:proofErr w:type="spellStart"/>
+      <w:r>
+        <w:rPr>
+          <w:rFonts w:ascii="Arial" w:hAnsi="Arial" w:cs="Arial"/>
+          <w:sz w:val="22"/>
+          <w:szCs w:val="22"/>
+        </w:rPr>
+        <w:t>Intensional</w:t>
+      </w:r>
+      <w:proofErr w:type="spellEnd"/>
+      <w:r>
+        <w:rPr>
+          <w:rFonts w:ascii="Arial" w:hAnsi="Arial" w:cs="Arial"/>
+          <w:sz w:val="22"/>
+          <w:szCs w:val="22"/>
+        </w:rPr>
+        <w:t xml:space="preserve"> Definition is enumerated in the expansion element.</w:t>
+      </w:r>
+      <w:r>
+        <w:rPr>
+          <w:rFonts w:ascii="Arial" w:hAnsi="Arial" w:cs="Arial"/>
+          <w:sz w:val="22"/>
+          <w:szCs w:val="22"/>
+        </w:rPr>
+        <w:t xml:space="preserve"> </w:t>
+      </w:r>
+    </w:p>
+    <w:p>
+      <w:pPr>
+        <w:widowControl w:val="0"/>
+        <w:autoSpaceDE w:val="0"/>
+        <w:autoSpaceDN w:val="0"/>
+        <w:adjustRightInd w:val="0"/>
+        <w:spacing w:line="280" w:lineRule="atLeast"/>
+        <w:rPr>
+          <w:rFonts w:ascii="Arial" w:hAnsi="Arial" w:cs="Arial"/>
+          <w:sz w:val="22"/>
+          <w:szCs w:val="22"/>
+        </w:rPr>
+      </w:pPr>
+    </w:p>
+    <w:p>
+      <w:pPr>
+        <w:pStyle w:val="ListParagraph"/>
+        <w:widowControl w:val="0"/>
+        <w:numPr>
+          <w:ilvl w:val="1"/>
+          <w:numId w:val="2"/>
+        </w:numPr>
+        <w:autoSpaceDE w:val="0"/>
+        <w:autoSpaceDN w:val="0"/>
+        <w:adjustRightInd w:val="0"/>
+        <w:spacing w:line="280" w:lineRule="atLeast"/>
+        <w:rPr>
+          <w:rFonts w:ascii="Arial" w:hAnsi="Arial" w:cs="Arial"/>
+          <w:sz w:val="22"/>
+          <w:szCs w:val="22"/>
+        </w:rPr>
+      </w:pPr>
+      <w:r>
+        <w:rPr>
+          <w:rFonts w:ascii="Arial" w:hAnsi="Arial" w:cs="Arial"/>
+          <w:sz w:val="22"/>
+          <w:szCs w:val="22"/>
+        </w:rPr>
+        <w:t>Scope</w:t>
+      </w:r>
+    </w:p>
+    <w:p>
+      <w:pPr>
+        <w:widowControl w:val="0"/>
+        <w:autoSpaceDE w:val="0"/>
+        <w:autoSpaceDN w:val="0"/>
+        <w:adjustRightInd w:val="0"/>
+        <w:spacing w:line="280" w:lineRule="atLeast"/>
+        <w:rPr>
+          <w:rFonts w:ascii="Arial" w:hAnsi="Arial" w:cs="Arial"/>
+          <w:sz w:val="22"/>
+          <w:szCs w:val="22"/>
+        </w:rPr>
+      </w:pPr>
+    </w:p>
+    <w:p>
+      <w:pPr>
+        <w:pStyle w:val="ListParagraph"/>
+        <w:widowControl w:val="0"/>
+        <w:numPr>
+          <w:ilvl w:val="1"/>
+          <w:numId w:val="2"/>
+        </w:numPr>
+        <w:autoSpaceDE w:val="0"/>
+        <w:autoSpaceDN w:val="0"/>
+        <w:adjustRightInd w:val="0"/>
+        <w:spacing w:line="280" w:lineRule="atLeast"/>
+        <w:rPr>
+          <w:rFonts w:ascii="Arial" w:hAnsi="Arial" w:cs="Arial"/>
+          <w:sz w:val="22"/>
+          <w:szCs w:val="22"/>
+        </w:rPr>
+      </w:pPr>
+      <w:r>
+        <w:rPr>
+          <w:rFonts w:ascii="Arial" w:hAnsi="Arial" w:cs="Arial"/>
+          <w:sz w:val="22"/>
+          <w:szCs w:val="22"/>
+        </w:rPr>
+        <w:t xml:space="preserve">Version and Jurisdiction </w:t>
+      </w:r>
+    </w:p>
+    <w:p>
+      <w:pPr>
+        <w:pStyle w:val="ListParagraph"/>
+        <w:widowControl w:val="0"/>
+        <w:numPr>
+          <w:ilvl w:val="1"/>
+          <w:numId w:val="2"/>
+        </w:numPr>
+        <w:autoSpaceDE w:val="0"/>
+        <w:autoSpaceDN w:val="0"/>
+        <w:adjustRightInd w:val="0"/>
+        <w:spacing w:line="280" w:lineRule="atLeast"/>
+        <w:rPr>
+          <w:rFonts w:ascii="Arial" w:hAnsi="Arial" w:cs="Arial"/>
+          <w:sz w:val="22"/>
+          <w:szCs w:val="22"/>
+        </w:rPr>
+      </w:pPr>
+      <w:proofErr w:type="spellStart"/>
+      <w:r>
+        <w:rPr>
+          <w:rFonts w:ascii="Arial" w:hAnsi="Arial" w:cs="Arial"/>
+          <w:sz w:val="22"/>
+          <w:szCs w:val="22"/>
+        </w:rPr>
+        <w:t>Intensional</w:t>
+      </w:r>
+      <w:proofErr w:type="spellEnd"/>
+      <w:r>
+        <w:rPr>
+          <w:rFonts w:ascii="Arial" w:hAnsi="Arial" w:cs="Arial"/>
+          <w:sz w:val="22"/>
+          <w:szCs w:val="22"/>
+        </w:rPr>
+        <w:t xml:space="preserve"> – Content Logical Definition</w:t>
+      </w:r>
+    </w:p>
+    <w:p>
+      <w:pPr>
+        <w:pStyle w:val="ListParagraph"/>
+        <w:widowControl w:val="0"/>
+        <w:numPr>
+          <w:ilvl w:val="1"/>
+          <w:numId w:val="2"/>
+        </w:numPr>
+        <w:autoSpaceDE w:val="0"/>
+        <w:autoSpaceDN w:val="0"/>
+        <w:adjustRightInd w:val="0"/>
+        <w:spacing w:line="280" w:lineRule="atLeast"/>
+        <w:rPr>
+          <w:rFonts w:ascii="Arial" w:hAnsi="Arial" w:cs="Arial"/>
+          <w:sz w:val="22"/>
+          <w:szCs w:val="22"/>
+        </w:rPr>
+      </w:pPr>
+      <w:r>
+        <w:rPr>
+          <w:rFonts w:ascii="Arial" w:hAnsi="Arial" w:cs="Arial"/>
+          <w:sz w:val="22"/>
+          <w:szCs w:val="22"/>
+        </w:rPr>
+        <w:t>Extensional – Content Logical Definition</w:t>
+      </w:r>
+    </w:p>
+    <w:p>
+      <w:pPr>
+        <w:pStyle w:val="ListParagraph"/>
+        <w:widowControl w:val="0"/>
+        <w:numPr>
+          <w:ilvl w:val="1"/>
+          <w:numId w:val="2"/>
+        </w:numPr>
+        <w:autoSpaceDE w:val="0"/>
+        <w:autoSpaceDN w:val="0"/>
+        <w:adjustRightInd w:val="0"/>
+        <w:spacing w:line="280" w:lineRule="atLeast"/>
+        <w:rPr>
+          <w:rFonts w:ascii="Arial" w:hAnsi="Arial" w:cs="Arial"/>
+          <w:sz w:val="22"/>
+          <w:szCs w:val="22"/>
+        </w:rPr>
+      </w:pPr>
+      <w:r>
+        <w:rPr>
+          <w:rFonts w:ascii="Arial" w:hAnsi="Arial" w:cs="Arial"/>
+          <w:sz w:val="22"/>
+          <w:szCs w:val="22"/>
+        </w:rPr>
+        <w:t>Grouper value sets</w:t>
+      </w:r>
+    </w:p>
+    <w:p>
+      <w:pPr>
+        <w:widowControl w:val="0"/>
+        <w:autoSpaceDE w:val="0"/>
+        <w:autoSpaceDN w:val="0"/>
+        <w:adjustRightInd w:val="0"/>
+        <w:spacing w:line="280" w:lineRule="atLeast"/>
+        <w:rPr>
+          <w:rFonts w:ascii="Arial" w:hAnsi="Arial" w:cs="Arial"/>
+          <w:sz w:val="22"/>
+          <w:szCs w:val="22"/>
+        </w:rPr>
+      </w:pPr>
+    </w:p>
+    <w:p>
+      <w:pPr>
+        <w:widowControl w:val="0"/>
+        <w:autoSpaceDE w:val="0"/>
+        <w:autoSpaceDN w:val="0"/>
+        <w:adjustRightInd w:val="0"/>
+        <w:spacing w:line="280" w:lineRule="atLeast"/>
+        <w:rPr>
+          <w:rFonts w:ascii="Arial" w:hAnsi="Arial" w:cs="Arial"/>
+          <w:sz w:val="22"/>
+          <w:szCs w:val="22"/>
+        </w:rPr>
+      </w:pPr>
+      <w:r>
+        <w:rPr>
+          <w:rFonts w:ascii="Arial" w:hAnsi="Arial" w:cs="Arial"/>
+          <w:sz w:val="22"/>
+          <w:szCs w:val="22"/>
+        </w:rPr>
+        <w:t>2.0</w:t>
+      </w:r>
+    </w:p>
+    <w:p>
+      <w:pPr>
+        <w:widowControl w:val="0"/>
+        <w:autoSpaceDE w:val="0"/>
+        <w:autoSpaceDN w:val="0"/>
+        <w:adjustRightInd w:val="0"/>
+        <w:spacing w:line="280" w:lineRule="atLeast"/>
+        <w:rPr>
+          <w:rFonts w:ascii="Arial" w:hAnsi="Arial" w:cs="Arial"/>
+          <w:sz w:val="22"/>
+          <w:szCs w:val="22"/>
+        </w:rPr>
+      </w:pPr>
+      <w:r>
+        <w:rPr>
+          <w:rFonts w:ascii="Arial" w:hAnsi="Arial" w:cs="Arial"/>
+          <w:sz w:val="22"/>
+          <w:szCs w:val="22"/>
+        </w:rPr>
+        <w:t>Warfarin + NSAID</w:t>
+      </w:r>
+    </w:p>
+    <w:p>
+      <w:pPr>
+        <w:widowControl w:val="0"/>
+        <w:autoSpaceDE w:val="0"/>
+        <w:autoSpaceDN w:val="0"/>
+        <w:adjustRightInd w:val="0"/>
+        <w:spacing w:line="280" w:lineRule="atLeast"/>
+        <w:rPr>
+          <w:rFonts w:ascii="Times" w:hAnsi="Times" w:cs="Times"/>
+          <w:sz w:val="22"/>
+          <w:szCs w:val="22"/>
+        </w:rPr>
+      </w:pPr>
+    </w:p>
+    <w:p>
+      <w:pPr>
+        <w:widowControl w:val="0"/>
+        <w:autoSpaceDE w:val="0"/>
+        <w:autoSpaceDN w:val="0"/>
+        <w:adjustRightInd w:val="0"/>
+        <w:spacing w:line="280" w:lineRule="atLeast"/>
+        <w:rPr>
+          <w:rFonts w:ascii="Times" w:hAnsi="Times" w:cs="Times"/>
+          <w:sz w:val="22"/>
+          <w:szCs w:val="22"/>
+        </w:rPr>
+      </w:pPr>
+    </w:p>
+    <w:p>
+      <w:pPr>
+        <w:widowControl w:val="0"/>
+        <w:autoSpaceDE w:val="0"/>
+        <w:autoSpaceDN w:val="0"/>
+        <w:adjustRightInd w:val="0"/>
+        <w:spacing w:line="280" w:lineRule="atLeast"/>
+        <w:rPr>
+          <w:rFonts w:ascii="Times" w:hAnsi="Times" w:cs="Times"/>
+          <w:sz w:val="22"/>
+          <w:szCs w:val="22"/>
+        </w:rPr>
+      </w:pPr>
+    </w:p>
+    <w:p>
+      <w:pPr>
+        <w:widowControl w:val="0"/>
+        <w:numPr>
+          <w:ilvl w:val="0"/>
+          <w:numId w:val="1"/>
+        </w:numPr>
+        <w:tabs>
+          <w:tab w:val="left" w:pos="220"/>
+          <w:tab w:val="left" w:pos="720"/>
+        </w:tabs>
+        <w:autoSpaceDE w:val="0"/>
+        <w:autoSpaceDN w:val="0"/>
+        <w:adjustRightInd w:val="0"/>
+        <w:spacing w:line="280" w:lineRule="atLeast"/>
+        <w:ind w:hanging="720"/>
+        <w:rPr>
+          <w:rFonts w:ascii="Times" w:hAnsi="Times" w:cs="Times"/>
+          <w:sz w:val="22"/>
+          <w:szCs w:val="22"/>
+        </w:rPr>
+      </w:pPr>
+    </w:p>
+    <w:p>
+      <w:pPr>
+        <w:widowControl w:val="0"/>
+        <w:numPr>
+          <w:ilvl w:val="0"/>
+          <w:numId w:val="1"/>
+        </w:numPr>
+        <w:tabs>
+          <w:tab w:val="left" w:pos="220"/>
+          <w:tab w:val="left" w:pos="720"/>
+        </w:tabs>
+        <w:autoSpaceDE w:val="0"/>
+        <w:autoSpaceDN w:val="0"/>
+        <w:adjustRightInd w:val="0"/>
+        <w:spacing w:line="280" w:lineRule="atLeast"/>
+        <w:ind w:hanging="720"/>
+        <w:rPr>
+          <w:rFonts w:ascii="Times" w:hAnsi="Times" w:cs="Times"/>
+          <w:sz w:val="22"/>
+          <w:szCs w:val="22"/>
+        </w:rPr>
+      </w:pPr>
+      <w:r>
+        <w:rPr>
+          <w:rFonts w:ascii="Times" w:hAnsi="Times" w:cs="Times"/>
+          <w:sz w:val="22"/>
+          <w:szCs w:val="22"/>
+        </w:rPr>
+        <w:t xml:space="preserve">Scope - “description” based on McClure’s discussion, this is not tied to a language or terminology </w:t>
+      </w:r>
+      <w:r>
+        <w:rPr>
+          <w:rFonts w:ascii="MS Mincho" w:eastAsia="MS Mincho" w:hAnsi="MS Mincho" w:cs="MS Mincho"/>
+          <w:sz w:val="22"/>
+          <w:szCs w:val="22"/>
+        </w:rPr>
+        <w:t> +</w:t>
+      </w:r>
+    </w:p>
+    <w:p>
+      <w:pPr>
+        <w:widowControl w:val="0"/>
+        <w:numPr>
+          <w:ilvl w:val="0"/>
+          <w:numId w:val="1"/>
+        </w:numPr>
+        <w:tabs>
+          <w:tab w:val="left" w:pos="220"/>
+          <w:tab w:val="left" w:pos="720"/>
+        </w:tabs>
+        <w:autoSpaceDE w:val="0"/>
+        <w:autoSpaceDN w:val="0"/>
+        <w:adjustRightInd w:val="0"/>
+        <w:spacing w:line="280" w:lineRule="atLeast"/>
+        <w:ind w:hanging="720"/>
+        <w:rPr>
+          <w:rFonts w:ascii="Times" w:hAnsi="Times" w:cs="Times"/>
+          <w:sz w:val="22"/>
+          <w:szCs w:val="22"/>
+        </w:rPr>
+      </w:pPr>
+      <w:r>
+        <w:rPr>
+          <w:rFonts w:ascii="Times" w:hAnsi="Times" w:cs="Times"/>
+          <w:sz w:val="22"/>
+          <w:szCs w:val="22"/>
+        </w:rPr>
+        <w:t xml:space="preserve">Consider changing representation to “identifier” or whatever </w:t>
+      </w:r>
+      <w:proofErr w:type="spellStart"/>
+      <w:r>
+        <w:rPr>
+          <w:rFonts w:ascii="Times" w:hAnsi="Times" w:cs="Times"/>
+          <w:sz w:val="22"/>
+          <w:szCs w:val="22"/>
+        </w:rPr>
+        <w:t>RxNorm</w:t>
+      </w:r>
+      <w:proofErr w:type="spellEnd"/>
+      <w:r>
+        <w:rPr>
+          <w:rFonts w:ascii="Times" w:hAnsi="Times" w:cs="Times"/>
+          <w:sz w:val="22"/>
+          <w:szCs w:val="22"/>
+        </w:rPr>
+        <w:t xml:space="preserve"> uses </w:t>
+      </w:r>
+      <w:r>
+        <w:rPr>
+          <w:rFonts w:ascii="MS Mincho" w:eastAsia="MS Mincho" w:hAnsi="MS Mincho" w:cs="MS Mincho"/>
+          <w:sz w:val="22"/>
+          <w:szCs w:val="22"/>
+        </w:rPr>
+        <w:t> +</w:t>
+      </w:r>
+    </w:p>
+    <w:p>
+      <w:pPr>
+        <w:widowControl w:val="0"/>
+        <w:numPr>
+          <w:ilvl w:val="0"/>
+          <w:numId w:val="1"/>
+        </w:numPr>
+        <w:tabs>
+          <w:tab w:val="left" w:pos="220"/>
+          <w:tab w:val="left" w:pos="720"/>
+        </w:tabs>
+        <w:autoSpaceDE w:val="0"/>
+        <w:autoSpaceDN w:val="0"/>
+        <w:adjustRightInd w:val="0"/>
+        <w:spacing w:line="280" w:lineRule="atLeast"/>
+        <w:ind w:hanging="720"/>
+        <w:rPr>
+          <w:rFonts w:ascii="Times" w:hAnsi="Times" w:cs="Times"/>
+          <w:sz w:val="22"/>
+          <w:szCs w:val="22"/>
+        </w:rPr>
+      </w:pPr>
+      <w:r>
+        <w:rPr>
+          <w:rFonts w:ascii="Times" w:hAnsi="Times" w:cs="Times"/>
+          <w:sz w:val="22"/>
+          <w:szCs w:val="22"/>
+        </w:rPr>
+        <w:t xml:space="preserve">Version needs to reflect jurisdiction </w:t>
+      </w:r>
+      <w:proofErr w:type="spellStart"/>
+      <w:r>
+        <w:rPr>
+          <w:rFonts w:ascii="Times" w:hAnsi="Times" w:cs="Times"/>
+          <w:sz w:val="22"/>
+          <w:szCs w:val="22"/>
+        </w:rPr>
+        <w:t>eg</w:t>
+      </w:r>
+      <w:proofErr w:type="spellEnd"/>
+      <w:r>
+        <w:rPr>
+          <w:rFonts w:ascii="Times" w:hAnsi="Times" w:cs="Times"/>
+          <w:sz w:val="22"/>
+          <w:szCs w:val="22"/>
+        </w:rPr>
+        <w:t xml:space="preserve">. “US 1.0" </w:t>
+      </w:r>
+      <w:r>
+        <w:rPr>
+          <w:rFonts w:ascii="MS Mincho" w:eastAsia="MS Mincho" w:hAnsi="MS Mincho" w:cs="MS Mincho"/>
+          <w:sz w:val="22"/>
+          <w:szCs w:val="22"/>
+        </w:rPr>
+        <w:t> +</w:t>
+      </w:r>
+    </w:p>
+    <w:p>
+      <w:pPr>
+        <w:widowControl w:val="0"/>
+        <w:numPr>
+          <w:ilvl w:val="0"/>
+          <w:numId w:val="1"/>
+        </w:numPr>
+        <w:tabs>
+          <w:tab w:val="left" w:pos="220"/>
+          <w:tab w:val="left" w:pos="720"/>
+        </w:tabs>
+        <w:autoSpaceDE w:val="0"/>
+        <w:autoSpaceDN w:val="0"/>
+        <w:adjustRightInd w:val="0"/>
+        <w:spacing w:line="280" w:lineRule="atLeast"/>
+        <w:ind w:hanging="720"/>
+        <w:rPr>
+          <w:rFonts w:ascii="Times" w:hAnsi="Times" w:cs="Times"/>
+          <w:sz w:val="22"/>
+          <w:szCs w:val="22"/>
+        </w:rPr>
+      </w:pPr>
+      <w:r>
+        <w:rPr>
+          <w:rFonts w:ascii="Times" w:hAnsi="Times" w:cs="Times"/>
+          <w:sz w:val="22"/>
+          <w:szCs w:val="22"/>
+        </w:rPr>
+        <w:t xml:space="preserve">create grouper value set with </w:t>
+      </w:r>
+      <w:proofErr w:type="spellStart"/>
+      <w:r>
+        <w:rPr>
+          <w:rFonts w:ascii="Times" w:hAnsi="Times" w:cs="Times"/>
+          <w:sz w:val="22"/>
+          <w:szCs w:val="22"/>
+        </w:rPr>
+        <w:t>git</w:t>
+      </w:r>
+      <w:proofErr w:type="spellEnd"/>
+      <w:r>
+        <w:rPr>
+          <w:rFonts w:ascii="Times" w:hAnsi="Times" w:cs="Times"/>
+          <w:sz w:val="22"/>
+          <w:szCs w:val="22"/>
+        </w:rPr>
+        <w:t xml:space="preserve"> </w:t>
+      </w:r>
+      <w:proofErr w:type="spellStart"/>
+      <w:r>
+        <w:rPr>
+          <w:rFonts w:ascii="Times" w:hAnsi="Times" w:cs="Times"/>
+          <w:sz w:val="22"/>
+          <w:szCs w:val="22"/>
+        </w:rPr>
+        <w:t>url</w:t>
+      </w:r>
+      <w:proofErr w:type="spellEnd"/>
+      <w:r>
+        <w:rPr>
+          <w:rFonts w:ascii="Times" w:hAnsi="Times" w:cs="Times"/>
+          <w:sz w:val="22"/>
+          <w:szCs w:val="22"/>
+        </w:rPr>
+        <w:t xml:space="preserve"> for member value set reference </w:t>
+      </w:r>
+      <w:r>
+        <w:rPr>
+          <w:rFonts w:ascii="MS Mincho" w:eastAsia="MS Mincho" w:hAnsi="MS Mincho" w:cs="MS Mincho"/>
+          <w:sz w:val="22"/>
+          <w:szCs w:val="22"/>
+        </w:rPr>
+        <w:t> +</w:t>
+      </w:r>
+    </w:p>
+    <w:p>
+      <w:pPr>
+        <w:widowControl w:val="0"/>
+        <w:numPr>
+          <w:ilvl w:val="0"/>
+          <w:numId w:val="1"/>
+        </w:numPr>
+        <w:tabs>
+          <w:tab w:val="left" w:pos="220"/>
+          <w:tab w:val="left" w:pos="720"/>
+        </w:tabs>
+        <w:autoSpaceDE w:val="0"/>
+        <w:autoSpaceDN w:val="0"/>
+        <w:adjustRightInd w:val="0"/>
+        <w:spacing w:line="280" w:lineRule="atLeast"/>
+        <w:ind w:hanging="720"/>
+        <w:rPr>
+          <w:rFonts w:ascii="Times" w:hAnsi="Times" w:cs="Times"/>
+          <w:sz w:val="22"/>
+          <w:szCs w:val="22"/>
+        </w:rPr>
+      </w:pPr>
+      <w:r>
+        <w:rPr>
+          <w:rFonts w:ascii="Times" w:hAnsi="Times" w:cs="Times"/>
+          <w:sz w:val="22"/>
+          <w:szCs w:val="22"/>
+        </w:rPr>
+        <w:t xml:space="preserve">Consider defining grouper value set in CDS logic as “under include must refer to another value set, otherwise it is a member value set” or </w:t>
+      </w:r>
+      <w:proofErr w:type="spellStart"/>
+      <w:r>
+        <w:rPr>
+          <w:rFonts w:ascii="Times" w:hAnsi="Times" w:cs="Times"/>
+          <w:sz w:val="22"/>
+          <w:szCs w:val="22"/>
+        </w:rPr>
+        <w:t>vise</w:t>
+      </w:r>
+      <w:proofErr w:type="spellEnd"/>
+      <w:r>
+        <w:rPr>
+          <w:rFonts w:ascii="Times" w:hAnsi="Times" w:cs="Times"/>
+          <w:sz w:val="22"/>
+          <w:szCs w:val="22"/>
+        </w:rPr>
+        <w:t xml:space="preserve"> versa  </w:t>
+      </w:r>
+      <w:r>
+        <w:rPr>
+          <w:rFonts w:ascii="MS Mincho" w:eastAsia="MS Mincho" w:hAnsi="MS Mincho" w:cs="MS Mincho"/>
+          <w:sz w:val="22"/>
+          <w:szCs w:val="22"/>
+        </w:rPr>
+        <w:t> +</w:t>
+      </w:r>
+    </w:p>
+    <w:p>
+      <w:pPr>
+        <w:widowControl w:val="0"/>
+        <w:numPr>
+          <w:ilvl w:val="0"/>
+          <w:numId w:val="1"/>
+        </w:numPr>
+        <w:tabs>
+          <w:tab w:val="left" w:pos="220"/>
+          <w:tab w:val="left" w:pos="720"/>
+        </w:tabs>
+        <w:autoSpaceDE w:val="0"/>
+        <w:autoSpaceDN w:val="0"/>
+        <w:adjustRightInd w:val="0"/>
+        <w:spacing w:line="280" w:lineRule="atLeast"/>
+        <w:ind w:hanging="720"/>
+        <w:rPr>
+          <w:rFonts w:ascii="Times" w:hAnsi="Times" w:cs="Times"/>
+          <w:sz w:val="22"/>
+          <w:szCs w:val="22"/>
+        </w:rPr>
+      </w:pPr>
+      <w:r>
+        <w:rPr>
+          <w:rFonts w:ascii="Times" w:hAnsi="Times" w:cs="Times"/>
+          <w:sz w:val="22"/>
+          <w:szCs w:val="22"/>
+        </w:rPr>
+        <w:t xml:space="preserve">Consider taking out “purpose" for the member value sets </w:t>
+      </w:r>
+      <w:r>
+        <w:rPr>
+          <w:rFonts w:ascii="MS Mincho" w:eastAsia="MS Mincho" w:hAnsi="MS Mincho" w:cs="MS Mincho"/>
+          <w:sz w:val="22"/>
+          <w:szCs w:val="22"/>
+        </w:rPr>
+        <w:t> +</w:t>
+      </w:r>
+    </w:p>
+    <w:p>
+      <w:pPr>
+        <w:widowControl w:val="0"/>
+        <w:numPr>
+          <w:ilvl w:val="0"/>
+          <w:numId w:val="1"/>
+        </w:numPr>
+        <w:tabs>
+          <w:tab w:val="left" w:pos="220"/>
+          <w:tab w:val="left" w:pos="720"/>
+        </w:tabs>
+        <w:autoSpaceDE w:val="0"/>
+        <w:autoSpaceDN w:val="0"/>
+        <w:adjustRightInd w:val="0"/>
+        <w:spacing w:line="280" w:lineRule="atLeast"/>
+        <w:ind w:hanging="720"/>
+        <w:rPr>
+          <w:rFonts w:ascii="Times" w:hAnsi="Times" w:cs="Times"/>
+          <w:sz w:val="22"/>
+          <w:szCs w:val="22"/>
+        </w:rPr>
+      </w:pPr>
+      <w:r>
+        <w:rPr>
+          <w:rFonts w:ascii="Times" w:hAnsi="Times" w:cs="Times"/>
+          <w:sz w:val="22"/>
+          <w:szCs w:val="22"/>
+        </w:rPr>
+        <w:t xml:space="preserve">“copyright" use “creative commons" </w:t>
+      </w:r>
+      <w:r>
+        <w:rPr>
+          <w:rFonts w:ascii="MS Mincho" w:eastAsia="MS Mincho" w:hAnsi="MS Mincho" w:cs="MS Mincho"/>
+          <w:sz w:val="22"/>
+          <w:szCs w:val="22"/>
+        </w:rPr>
+        <w:t> +</w:t>
+      </w:r>
+    </w:p>
+    <w:p>
+      <w:pPr>
+        <w:widowControl w:val="0"/>
+        <w:autoSpaceDE w:val="0"/>
+        <w:autoSpaceDN w:val="0"/>
+        <w:adjustRightInd w:val="0"/>
+        <w:spacing w:line="280" w:lineRule="atLeast"/>
+        <w:rPr>
+          <w:rFonts w:ascii="Times" w:hAnsi="Times" w:cs="Times"/>
+          <w:sz w:val="22"/>
+          <w:szCs w:val="22"/>
+        </w:rPr>
+      </w:pPr>
+    </w:p>
+    <w:p>
+      <w:pPr>
+        <w:widowControl w:val="0"/>
+        <w:numPr>
+          <w:ilvl w:val="0"/>
+          <w:numId w:val="1"/>
+        </w:numPr>
+        <w:tabs>
+          <w:tab w:val="left" w:pos="220"/>
+          <w:tab w:val="left" w:pos="720"/>
+        </w:tabs>
+        <w:autoSpaceDE w:val="0"/>
+        <w:autoSpaceDN w:val="0"/>
+        <w:adjustRightInd w:val="0"/>
+        <w:spacing w:line="280" w:lineRule="atLeast"/>
+        <w:ind w:hanging="720"/>
+        <w:rPr>
+          <w:rFonts w:ascii="Times" w:hAnsi="Times" w:cs="Times"/>
+          <w:sz w:val="22"/>
+          <w:szCs w:val="22"/>
+        </w:rPr>
+      </w:pPr>
+      <w:r>
+        <w:rPr>
+          <w:rFonts w:ascii="Times" w:hAnsi="Times" w:cs="Times"/>
+          <w:sz w:val="22"/>
+          <w:szCs w:val="22"/>
+        </w:rPr>
+        <w:t xml:space="preserve">Use of a grouper value set to include multiple “include” elements (member/ingredient) to capture terminology version </w:t>
+      </w:r>
+      <w:r>
+        <w:rPr>
+          <w:rFonts w:ascii="MS Mincho" w:eastAsia="MS Mincho" w:hAnsi="MS Mincho" w:cs="MS Mincho"/>
+          <w:sz w:val="22"/>
+          <w:szCs w:val="22"/>
+        </w:rPr>
+        <w:t> +</w:t>
+      </w:r>
+    </w:p>
+    <w:p>
+      <w:pPr>
+        <w:widowControl w:val="0"/>
+        <w:numPr>
+          <w:ilvl w:val="0"/>
+          <w:numId w:val="1"/>
+        </w:numPr>
+        <w:tabs>
+          <w:tab w:val="left" w:pos="220"/>
+          <w:tab w:val="left" w:pos="720"/>
+        </w:tabs>
+        <w:autoSpaceDE w:val="0"/>
+        <w:autoSpaceDN w:val="0"/>
+        <w:adjustRightInd w:val="0"/>
+        <w:spacing w:line="280" w:lineRule="atLeast"/>
+        <w:ind w:hanging="720"/>
+        <w:rPr>
+          <w:rFonts w:ascii="Times" w:hAnsi="Times" w:cs="Times"/>
+          <w:sz w:val="22"/>
+          <w:szCs w:val="22"/>
+        </w:rPr>
+      </w:pPr>
+      <w:r>
+        <w:rPr>
+          <w:rFonts w:ascii="Times" w:hAnsi="Times" w:cs="Times"/>
+          <w:sz w:val="22"/>
+          <w:szCs w:val="22"/>
+        </w:rPr>
+        <w:t xml:space="preserve">each value set is separated into a single terminology database for </w:t>
+      </w:r>
+      <w:proofErr w:type="spellStart"/>
+      <w:r>
+        <w:rPr>
+          <w:rFonts w:ascii="Times" w:hAnsi="Times" w:cs="Times"/>
+          <w:sz w:val="22"/>
+          <w:szCs w:val="22"/>
+        </w:rPr>
+        <w:t>intensional</w:t>
+      </w:r>
+      <w:proofErr w:type="spellEnd"/>
+      <w:r>
+        <w:rPr>
+          <w:rFonts w:ascii="Times" w:hAnsi="Times" w:cs="Times"/>
+          <w:sz w:val="22"/>
+          <w:szCs w:val="22"/>
+        </w:rPr>
+        <w:t xml:space="preserve"> definitions </w:t>
+      </w:r>
+      <w:r>
+        <w:rPr>
+          <w:rFonts w:ascii="MS Mincho" w:eastAsia="MS Mincho" w:hAnsi="MS Mincho" w:cs="MS Mincho"/>
+          <w:sz w:val="22"/>
+          <w:szCs w:val="22"/>
+        </w:rPr>
+        <w:t> +</w:t>
+      </w:r>
+    </w:p>
+    <w:p>
+      <w:pPr>
+        <w:widowControl w:val="0"/>
+        <w:numPr>
+          <w:ilvl w:val="0"/>
+          <w:numId w:val="1"/>
+        </w:numPr>
+        <w:tabs>
+          <w:tab w:val="left" w:pos="220"/>
+          <w:tab w:val="left" w:pos="720"/>
+        </w:tabs>
+        <w:autoSpaceDE w:val="0"/>
+        <w:autoSpaceDN w:val="0"/>
+        <w:adjustRightInd w:val="0"/>
+        <w:spacing w:line="280" w:lineRule="atLeast"/>
+        <w:ind w:hanging="720"/>
+        <w:rPr>
+          <w:rFonts w:ascii="Times" w:hAnsi="Times" w:cs="Times"/>
+          <w:sz w:val="22"/>
+          <w:szCs w:val="22"/>
+        </w:rPr>
+      </w:pPr>
+      <w:r>
+        <w:rPr>
+          <w:rFonts w:ascii="Times" w:hAnsi="Times" w:cs="Times"/>
+          <w:sz w:val="22"/>
+          <w:szCs w:val="22"/>
+        </w:rPr>
+        <w:t xml:space="preserve">“description" is to function as scope (not tied to specific terminology except for grouper value set for example defines members (ingredient level) of drug class) </w:t>
+      </w:r>
+      <w:r>
+        <w:rPr>
+          <w:rFonts w:ascii="MS Mincho" w:eastAsia="MS Mincho" w:hAnsi="MS Mincho" w:cs="MS Mincho"/>
+          <w:sz w:val="22"/>
+          <w:szCs w:val="22"/>
+        </w:rPr>
+        <w:t> +</w:t>
+      </w:r>
+    </w:p>
+    <w:p>
+      <w:pPr>
+        <w:widowControl w:val="0"/>
+        <w:numPr>
+          <w:ilvl w:val="0"/>
+          <w:numId w:val="1"/>
+        </w:numPr>
+        <w:tabs>
+          <w:tab w:val="left" w:pos="220"/>
+          <w:tab w:val="left" w:pos="720"/>
+        </w:tabs>
+        <w:autoSpaceDE w:val="0"/>
+        <w:autoSpaceDN w:val="0"/>
+        <w:adjustRightInd w:val="0"/>
+        <w:spacing w:line="280" w:lineRule="atLeast"/>
+        <w:ind w:hanging="720"/>
+        <w:rPr>
+          <w:rFonts w:ascii="Times" w:hAnsi="Times" w:cs="Times"/>
+          <w:sz w:val="22"/>
+          <w:szCs w:val="22"/>
+        </w:rPr>
+      </w:pPr>
+      <w:r>
+        <w:rPr>
+          <w:rFonts w:ascii="Times" w:hAnsi="Times" w:cs="Times"/>
+          <w:sz w:val="22"/>
+          <w:szCs w:val="22"/>
+        </w:rPr>
+        <w:t xml:space="preserve">“purpose” links member value sets to grouper value set </w:t>
+      </w:r>
+      <w:r>
+        <w:rPr>
+          <w:rFonts w:ascii="MS Mincho" w:eastAsia="MS Mincho" w:hAnsi="MS Mincho" w:cs="MS Mincho"/>
+          <w:sz w:val="22"/>
+          <w:szCs w:val="22"/>
+        </w:rPr>
+        <w:t> +</w:t>
+      </w:r>
+    </w:p>
+    <w:p>
+      <w:pPr>
+        <w:widowControl w:val="0"/>
+        <w:numPr>
+          <w:ilvl w:val="0"/>
+          <w:numId w:val="1"/>
+        </w:numPr>
+        <w:tabs>
+          <w:tab w:val="left" w:pos="220"/>
+          <w:tab w:val="left" w:pos="720"/>
+        </w:tabs>
+        <w:autoSpaceDE w:val="0"/>
+        <w:autoSpaceDN w:val="0"/>
+        <w:adjustRightInd w:val="0"/>
+        <w:spacing w:line="280" w:lineRule="atLeast"/>
+        <w:ind w:hanging="720"/>
+        <w:rPr>
+          <w:rFonts w:ascii="Times" w:hAnsi="Times" w:cs="Times"/>
+          <w:sz w:val="22"/>
+          <w:szCs w:val="22"/>
+        </w:rPr>
+      </w:pPr>
+      <w:r>
+        <w:rPr>
+          <w:rFonts w:ascii="Times" w:hAnsi="Times" w:cs="Times"/>
+          <w:sz w:val="22"/>
+          <w:szCs w:val="22"/>
+        </w:rPr>
+        <w:t xml:space="preserve">use of “jurisdiction” tag to signify where value set is to be implemented versus version </w:t>
+      </w:r>
+      <w:r>
+        <w:rPr>
+          <w:rFonts w:ascii="MS Mincho" w:eastAsia="MS Mincho" w:hAnsi="MS Mincho" w:cs="MS Mincho"/>
+          <w:sz w:val="22"/>
+          <w:szCs w:val="22"/>
+        </w:rPr>
+        <w:t> +</w:t>
+      </w:r>
+    </w:p>
+    <w:p>
+      <w:pPr>
+        <w:widowControl w:val="0"/>
+        <w:numPr>
+          <w:ilvl w:val="0"/>
+          <w:numId w:val="1"/>
+        </w:numPr>
+        <w:tabs>
+          <w:tab w:val="left" w:pos="220"/>
+          <w:tab w:val="left" w:pos="720"/>
+        </w:tabs>
+        <w:autoSpaceDE w:val="0"/>
+        <w:autoSpaceDN w:val="0"/>
+        <w:adjustRightInd w:val="0"/>
+        <w:spacing w:line="280" w:lineRule="atLeast"/>
+        <w:ind w:hanging="720"/>
+        <w:rPr>
+          <w:rFonts w:ascii="Times" w:hAnsi="Times" w:cs="Times"/>
+          <w:sz w:val="22"/>
+          <w:szCs w:val="22"/>
+        </w:rPr>
+      </w:pPr>
+      <w:r>
+        <w:rPr>
+          <w:rFonts w:ascii="Times" w:hAnsi="Times" w:cs="Times"/>
+          <w:sz w:val="22"/>
+          <w:szCs w:val="22"/>
+        </w:rPr>
+        <w:t xml:space="preserve">Based on the literature, the topical diclofenac value set includes 1-2% cream, gel, or solution, I excluded percentages above due to one abstract showing 3% had substantially increased blood concentrations </w:t>
+      </w:r>
+      <w:r>
+        <w:rPr>
+          <w:rFonts w:ascii="MS Mincho" w:eastAsia="MS Mincho" w:hAnsi="MS Mincho" w:cs="MS Mincho"/>
+          <w:sz w:val="22"/>
+          <w:szCs w:val="22"/>
+        </w:rPr>
+        <w:t> +</w:t>
+      </w:r>
+    </w:p>
+    <w:p>
+      <w:pPr>
+        <w:widowControl w:val="0"/>
+        <w:numPr>
+          <w:ilvl w:val="0"/>
+          <w:numId w:val="1"/>
+        </w:numPr>
+        <w:tabs>
+          <w:tab w:val="left" w:pos="220"/>
+          <w:tab w:val="left" w:pos="720"/>
+        </w:tabs>
+        <w:autoSpaceDE w:val="0"/>
+        <w:autoSpaceDN w:val="0"/>
+        <w:adjustRightInd w:val="0"/>
+        <w:spacing w:line="280" w:lineRule="atLeast"/>
+        <w:ind w:hanging="720"/>
+        <w:rPr>
+          <w:rFonts w:ascii="Times" w:hAnsi="Times" w:cs="Times"/>
+          <w:sz w:val="22"/>
+          <w:szCs w:val="22"/>
+        </w:rPr>
+      </w:pPr>
+      <w:r>
+        <w:rPr>
+          <w:rFonts w:ascii="Times" w:hAnsi="Times" w:cs="Times"/>
+          <w:sz w:val="22"/>
+          <w:szCs w:val="22"/>
+        </w:rPr>
+        <w:lastRenderedPageBreak/>
+        <w:t xml:space="preserve">TODO: query for topical/non-systemic NSAIDs to exclude (refine the comparison for relevant products only) especially corticosteroids since I used ATC for systemic use but not filtered for systemic only (includes creams) </w:t>
+      </w:r>
+      <w:r>
+        <w:rPr>
+          <w:rFonts w:ascii="MS Mincho" w:eastAsia="MS Mincho" w:hAnsi="MS Mincho" w:cs="MS Mincho"/>
+          <w:sz w:val="22"/>
+          <w:szCs w:val="22"/>
+        </w:rPr>
+        <w:t> +</w:t>
+      </w:r>
+    </w:p>
+    <w:p>
+      <w:pPr>
+        <w:widowControl w:val="0"/>
+        <w:autoSpaceDE w:val="0"/>
+        <w:autoSpaceDN w:val="0"/>
+        <w:adjustRightInd w:val="0"/>
+        <w:spacing w:line="280" w:lineRule="atLeast"/>
+        <w:rPr>
+          <w:rFonts w:ascii="Times" w:hAnsi="Times" w:cs="Times"/>
+          <w:sz w:val="22"/>
+          <w:szCs w:val="22"/>
+        </w:rPr>
+      </w:pPr>
+    </w:p>
+    <w:p>
+      <w:pPr>
+        <w:widowControl w:val="0"/>
+        <w:autoSpaceDE w:val="0"/>
+        <w:autoSpaceDN w:val="0"/>
+        <w:adjustRightInd w:val="0"/>
+        <w:spacing w:line="280" w:lineRule="atLeast"/>
+        <w:rPr>
+          <w:rFonts w:ascii="Times" w:hAnsi="Times" w:cs="Times"/>
+          <w:sz w:val="22"/>
+          <w:szCs w:val="22"/>
+        </w:rPr>
+      </w:pPr>
+    </w:p>
+    <w:p>
+      <w:pPr>
+        <w:widowControl w:val="0"/>
+        <w:numPr>
+          <w:ilvl w:val="0"/>
+          <w:numId w:val="1"/>
+        </w:numPr>
+        <w:tabs>
+          <w:tab w:val="left" w:pos="220"/>
+          <w:tab w:val="left" w:pos="720"/>
+        </w:tabs>
+        <w:autoSpaceDE w:val="0"/>
+        <w:autoSpaceDN w:val="0"/>
+        <w:adjustRightInd w:val="0"/>
+        <w:spacing w:line="280" w:lineRule="atLeast"/>
+        <w:ind w:hanging="720"/>
+        <w:rPr>
+          <w:rFonts w:ascii="Times" w:hAnsi="Times" w:cs="Times"/>
+          <w:sz w:val="22"/>
+          <w:szCs w:val="22"/>
+        </w:rPr>
+      </w:pPr>
+    </w:p>
+    <w:p>
+      <w:pPr>
+        <w:widowControl w:val="0"/>
+        <w:numPr>
+          <w:ilvl w:val="0"/>
+          <w:numId w:val="1"/>
+        </w:numPr>
+        <w:tabs>
+          <w:tab w:val="left" w:pos="220"/>
+          <w:tab w:val="left" w:pos="720"/>
+        </w:tabs>
+        <w:autoSpaceDE w:val="0"/>
+        <w:autoSpaceDN w:val="0"/>
+        <w:adjustRightInd w:val="0"/>
+        <w:spacing w:line="280" w:lineRule="atLeast"/>
+        <w:ind w:hanging="720"/>
+        <w:rPr>
+          <w:rFonts w:ascii="Times" w:hAnsi="Times" w:cs="Times"/>
+          <w:sz w:val="22"/>
+          <w:szCs w:val="22"/>
+        </w:rPr>
+      </w:pPr>
+      <w:r>
+        <w:rPr>
+          <w:rFonts w:ascii="Times" w:hAnsi="Times" w:cs="Times"/>
+          <w:sz w:val="22"/>
+          <w:szCs w:val="22"/>
+        </w:rPr>
+        <w:t xml:space="preserve">member value sets are reusable, CDS service agnostic, and are easily amenable to Content Logical Definition that is </w:t>
+      </w:r>
+      <w:proofErr w:type="spellStart"/>
+      <w:r>
+        <w:rPr>
+          <w:rFonts w:ascii="Times" w:hAnsi="Times" w:cs="Times"/>
+          <w:sz w:val="22"/>
+          <w:szCs w:val="22"/>
+        </w:rPr>
+        <w:t>Intensional</w:t>
+      </w:r>
+      <w:proofErr w:type="spellEnd"/>
+      <w:r>
+        <w:rPr>
+          <w:rFonts w:ascii="Times" w:hAnsi="Times" w:cs="Times"/>
+          <w:sz w:val="22"/>
+          <w:szCs w:val="22"/>
+        </w:rPr>
+        <w:t xml:space="preserve"> (machine executable) </w:t>
+      </w:r>
+      <w:r>
+        <w:rPr>
+          <w:rFonts w:ascii="MS Mincho" w:eastAsia="MS Mincho" w:hAnsi="MS Mincho" w:cs="MS Mincho"/>
+          <w:sz w:val="22"/>
+          <w:szCs w:val="22"/>
+        </w:rPr>
+        <w:t> +</w:t>
+      </w:r>
+    </w:p>
+    <w:p>
+      <w:pPr>
+        <w:widowControl w:val="0"/>
+        <w:numPr>
+          <w:ilvl w:val="0"/>
+          <w:numId w:val="1"/>
+        </w:numPr>
+        <w:tabs>
+          <w:tab w:val="left" w:pos="220"/>
+          <w:tab w:val="left" w:pos="720"/>
+        </w:tabs>
+        <w:autoSpaceDE w:val="0"/>
+        <w:autoSpaceDN w:val="0"/>
+        <w:adjustRightInd w:val="0"/>
+        <w:spacing w:line="280" w:lineRule="atLeast"/>
+        <w:ind w:hanging="720"/>
+        <w:rPr>
+          <w:rFonts w:ascii="Times" w:hAnsi="Times" w:cs="Times"/>
+          <w:sz w:val="22"/>
+          <w:szCs w:val="22"/>
+        </w:rPr>
+      </w:pPr>
+      <w:r>
+        <w:rPr>
+          <w:rFonts w:ascii="Times" w:hAnsi="Times" w:cs="Times"/>
+          <w:sz w:val="22"/>
+          <w:szCs w:val="22"/>
+        </w:rPr>
+        <w:t xml:space="preserve">members of a class are added less frequently than products, and this gets around the manual step between class and member identifiers </w:t>
+      </w:r>
+      <w:r>
+        <w:rPr>
+          <w:rFonts w:ascii="MS Mincho" w:eastAsia="MS Mincho" w:hAnsi="MS Mincho" w:cs="MS Mincho"/>
+          <w:sz w:val="22"/>
+          <w:szCs w:val="22"/>
+        </w:rPr>
+        <w:t> +</w:t>
+      </w:r>
+    </w:p>
+    <w:p>
+      <w:pPr>
+        <w:widowControl w:val="0"/>
+        <w:numPr>
+          <w:ilvl w:val="0"/>
+          <w:numId w:val="1"/>
+        </w:numPr>
+        <w:tabs>
+          <w:tab w:val="left" w:pos="220"/>
+          <w:tab w:val="left" w:pos="720"/>
+        </w:tabs>
+        <w:autoSpaceDE w:val="0"/>
+        <w:autoSpaceDN w:val="0"/>
+        <w:adjustRightInd w:val="0"/>
+        <w:spacing w:line="280" w:lineRule="atLeast"/>
+        <w:ind w:hanging="720"/>
+        <w:rPr>
+          <w:rFonts w:ascii="Times" w:hAnsi="Times" w:cs="Times"/>
+          <w:sz w:val="22"/>
+          <w:szCs w:val="22"/>
+        </w:rPr>
+      </w:pPr>
+      <w:r>
+        <w:rPr>
+          <w:rFonts w:ascii="Times" w:hAnsi="Times" w:cs="Times"/>
+          <w:sz w:val="22"/>
+          <w:szCs w:val="22"/>
+        </w:rPr>
+        <w:t xml:space="preserve">grouper value sets (drug Class level) are targeted at a specific CDS service. “Include” is for all member value sets and “Exclude” is for value sets to refine the terminology (e.g., systemic NSIADs, exclude eye drops, topical) for the purpose </w:t>
+      </w:r>
+      <w:r>
+        <w:rPr>
+          <w:rFonts w:ascii="MS Mincho" w:eastAsia="MS Mincho" w:hAnsi="MS Mincho" w:cs="MS Mincho"/>
+          <w:sz w:val="22"/>
+          <w:szCs w:val="22"/>
+        </w:rPr>
+        <w:t> +</w:t>
+      </w:r>
+    </w:p>
+    <w:p>
+      <w:pPr>
+        <w:rPr>
+          <w:sz w:val="22"/>
+          <w:szCs w:val="22"/>
+        </w:rPr>
+      </w:pPr>
+    </w:p>
+    <w:p>
+      <w:pPr>
+        <w:rPr>
+          <w:sz w:val="22"/>
+          <w:szCs w:val="22"/>
+        </w:rPr>
+      </w:pPr>
+    </w:p>
+    <w:p>
+      <w:pPr>
+        <w:rPr>
+          <w:sz w:val="22"/>
+          <w:szCs w:val="22"/>
+        </w:rPr>
+      </w:pPr>
+      <w:r>
+        <w:rPr>
+          <w:sz w:val="22"/>
+          <w:szCs w:val="22"/>
+        </w:rPr>
+        <w:t xml:space="preserve">Grouping value sets are indicated with uppercase class name. These reference each member value sets. </w:t>
+      </w:r>
+    </w:p>
+    <w:p>
+      <w:pPr>
+        <w:rPr>
+          <w:sz w:val="22"/>
+          <w:szCs w:val="22"/>
+        </w:rPr>
+      </w:pPr>
+    </w:p>
+    <w:p>
+      <w:pPr>
+        <w:rPr>
+          <w:sz w:val="22"/>
+          <w:szCs w:val="22"/>
+        </w:rPr>
+      </w:pPr>
+    </w:p>
+    <w:p>
+      <w:pPr>
+        <w:rPr>
+          <w:sz w:val="22"/>
+          <w:szCs w:val="22"/>
+        </w:rPr>
+      </w:pPr>
+    </w:p>
+    <w:p>
+      <w:pPr>
+        <w:rPr>
+          <w:sz w:val="22"/>
+          <w:szCs w:val="22"/>
+        </w:rPr>
+      </w:pPr>
+      <w:r>
+        <w:rPr>
+          <w:sz w:val="22"/>
+          <w:szCs w:val="22"/>
+        </w:rPr>
+        <w:t xml:space="preserve">US jurisdiction indicated with version US 1.0 and data element “jurisdiction” within </w:t>
+      </w:r>
+      <w:proofErr w:type="spellStart"/>
+      <w:r>
+        <w:rPr>
+          <w:sz w:val="22"/>
+          <w:szCs w:val="22"/>
+        </w:rPr>
+        <w:t>ValueSet</w:t>
+      </w:r>
+      <w:proofErr w:type="spellEnd"/>
+      <w:r>
+        <w:rPr>
+          <w:sz w:val="22"/>
+          <w:szCs w:val="22"/>
+        </w:rPr>
+        <w:t xml:space="preserve"> resource</w:t>
+      </w:r>
+    </w:p>
+    <w:p>
+      <w:pPr>
+        <w:rPr>
+          <w:sz w:val="22"/>
+          <w:szCs w:val="22"/>
+        </w:rPr>
+      </w:pPr>
+      <w:r>
+        <w:rPr>
+          <w:sz w:val="22"/>
+          <w:szCs w:val="22"/>
+        </w:rPr>
+        <w:t xml:space="preserve"> </w:t>
+      </w:r>
+    </w:p>
     <w:sectPr>
       <w:pgSz w:w="12240" w:h="15840"/>
-      <w:pgMar w:top="1440" w:right="1440" w:bottom="1440" w:left="1440" w:header="720" w:footer="720" w:gutter="0"/>
+      <w:pgMar w:top="720" w:right="720" w:bottom="720" w:left="720" w:header="720" w:footer="720" w:gutter="0"/>
       <w:cols w:space="720"/>
       <w:docGrid w:linePitch="360"/>
     </w:sectPr>
   </w:body>
 </w:document>
+</file>
+
+<file path=word/numbering.xml><?xml version="1.0" encoding="utf-8"?>
+<w:numbering xmlns:wpc="http://schemas.microsoft.com/office/word/2010/wordprocessingCanvas" xmlns:mo="http://schemas.microsoft.com/office/mac/office/2008/main" xmlns:mc="http://schemas.openxmlformats.org/markup-compatibility/2006" xmlns:mv="urn:schemas-microsoft-com:mac:vml" xmlns:o="urn:schemas-microsoft-com:office:office" xmlns:r="http://schemas.openxmlformats.org/officeDocument/2006/relationships" xmlns:m="http://schemas.openxmlformats.org/officeDocument/2006/math" xmlns:v="urn:schemas-microsoft-com:vml" xmlns:wp14="http://schemas.microsoft.com/office/word/2010/wordprocessingDrawing" xmlns:wp="http://schemas.openxmlformats.org/drawingml/2006/wordprocessingDrawing" xmlns:w10="urn:schemas-microsoft-com:office:word" xmlns:w="http://schemas.openxmlformats.org/wordprocessingml/2006/main" xmlns:w14="http://schemas.microsoft.com/office/word/2010/wordml" xmlns:w15="http://schemas.microsoft.com/office/word/2012/wordml" xmlns:wpg="http://schemas.microsoft.com/office/word/2010/wordprocessingGroup" xmlns:wpi="http://schemas.microsoft.com/office/word/2010/wordprocessingInk" xmlns:wne="http://schemas.microsoft.com/office/word/2006/wordml" xmlns:wps="http://schemas.microsoft.com/office/word/2010/wordprocessingShape" mc:Ignorable="w14 w15 wp14">
+  <w:abstractNum w:abstractNumId="0">
+    <w:nsid w:val="00000001"/>
+    <w:multiLevelType w:val="hybridMultilevel"/>
+    <w:tmpl w:val="00000001"/>
+    <w:lvl w:ilvl="0" w:tplc="00000001">
+      <w:start w:val="1"/>
+      <w:numFmt w:val="bullet"/>
+      <w:lvlText w:val="•"/>
+      <w:lvlJc w:val="left"/>
+      <w:pPr>
+        <w:ind w:left="720" w:hanging="360"/>
+      </w:pPr>
+    </w:lvl>
+    <w:lvl w:ilvl="1" w:tplc="FFFFFFFF">
+      <w:numFmt w:val="decimal"/>
+      <w:lvlText w:val=""/>
+      <w:lvlJc w:val="left"/>
+    </w:lvl>
+    <w:lvl w:ilvl="2" w:tplc="FFFFFFFF">
+      <w:numFmt w:val="decimal"/>
+      <w:lvlText w:val=""/>
+      <w:lvlJc w:val="left"/>
+    </w:lvl>
+    <w:lvl w:ilvl="3" w:tplc="FFFFFFFF">
+      <w:numFmt w:val="decimal"/>
+      <w:lvlText w:val=""/>
+      <w:lvlJc w:val="left"/>
+    </w:lvl>
+    <w:lvl w:ilvl="4" w:tplc="FFFFFFFF">
+      <w:numFmt w:val="decimal"/>
+      <w:lvlText w:val=""/>
+      <w:lvlJc w:val="left"/>
+    </w:lvl>
+    <w:lvl w:ilvl="5" w:tplc="FFFFFFFF">
+      <w:numFmt w:val="decimal"/>
+      <w:lvlText w:val=""/>
+      <w:lvlJc w:val="left"/>
+    </w:lvl>
+    <w:lvl w:ilvl="6" w:tplc="FFFFFFFF">
+      <w:numFmt w:val="decimal"/>
+      <w:lvlText w:val=""/>
+      <w:lvlJc w:val="left"/>
+    </w:lvl>
+    <w:lvl w:ilvl="7" w:tplc="FFFFFFFF">
+      <w:numFmt w:val="decimal"/>
+      <w:lvlText w:val=""/>
+      <w:lvlJc w:val="left"/>
+    </w:lvl>
+    <w:lvl w:ilvl="8" w:tplc="FFFFFFFF">
+      <w:numFmt w:val="decimal"/>
+      <w:lvlText w:val=""/>
+      <w:lvlJc w:val="left"/>
+    </w:lvl>
+  </w:abstractNum>
+  <w:abstractNum w:abstractNumId="1">
+    <w:nsid w:val="406113D6"/>
+    <w:multiLevelType w:val="multilevel"/>
+    <w:tmpl w:val="34864C12"/>
+    <w:lvl w:ilvl="0">
+      <w:start w:val="1"/>
+      <w:numFmt w:val="decimal"/>
+      <w:lvlText w:val="%1"/>
+      <w:lvlJc w:val="left"/>
+      <w:pPr>
+        <w:ind w:left="360" w:hanging="360"/>
+      </w:pPr>
+      <w:rPr>
+        <w:rFonts w:hint="default"/>
+      </w:rPr>
+    </w:lvl>
+    <w:lvl w:ilvl="1">
+      <w:start w:val="1"/>
+      <w:numFmt w:val="decimal"/>
+      <w:lvlText w:val="%1.%2"/>
+      <w:lvlJc w:val="left"/>
+      <w:pPr>
+        <w:ind w:left="360" w:hanging="360"/>
+      </w:pPr>
+      <w:rPr>
+        <w:rFonts w:hint="default"/>
+      </w:rPr>
+    </w:lvl>
+    <w:lvl w:ilvl="2">
+      <w:start w:val="1"/>
+      <w:numFmt w:val="decimal"/>
+      <w:lvlText w:val="%1.%2.%3"/>
+      <w:lvlJc w:val="left"/>
+      <w:pPr>
+        <w:ind w:left="720" w:hanging="720"/>
+      </w:pPr>
+      <w:rPr>
+        <w:rFonts w:hint="default"/>
+      </w:rPr>
+    </w:lvl>
+    <w:lvl w:ilvl="3">
+      <w:start w:val="1"/>
+      <w:numFmt w:val="decimal"/>
+      <w:lvlText w:val="%1.%2.%3.%4"/>
+      <w:lvlJc w:val="left"/>
+      <w:pPr>
+        <w:ind w:left="720" w:hanging="720"/>
+      </w:pPr>
+      <w:rPr>
+        <w:rFonts w:hint="default"/>
+      </w:rPr>
+    </w:lvl>
+    <w:lvl w:ilvl="4">
+      <w:start w:val="1"/>
+      <w:numFmt w:val="decimal"/>
+      <w:lvlText w:val="%1.%2.%3.%4.%5"/>
+      <w:lvlJc w:val="left"/>
+      <w:pPr>
+        <w:ind w:left="1080" w:hanging="1080"/>
+      </w:pPr>
+      <w:rPr>
+        <w:rFonts w:hint="default"/>
+      </w:rPr>
+    </w:lvl>
+    <w:lvl w:ilvl="5">
+      <w:start w:val="1"/>
+      <w:numFmt w:val="decimal"/>
+      <w:lvlText w:val="%1.%2.%3.%4.%5.%6"/>
+      <w:lvlJc w:val="left"/>
+      <w:pPr>
+        <w:ind w:left="1080" w:hanging="1080"/>
+      </w:pPr>
+      <w:rPr>
+        <w:rFonts w:hint="default"/>
+      </w:rPr>
+    </w:lvl>
+    <w:lvl w:ilvl="6">
+      <w:start w:val="1"/>
+      <w:numFmt w:val="decimal"/>
+      <w:lvlText w:val="%1.%2.%3.%4.%5.%6.%7"/>
+      <w:lvlJc w:val="left"/>
+      <w:pPr>
+        <w:ind w:left="1440" w:hanging="1440"/>
+      </w:pPr>
+      <w:rPr>
+        <w:rFonts w:hint="default"/>
+      </w:rPr>
+    </w:lvl>
+    <w:lvl w:ilvl="7">
+      <w:start w:val="1"/>
+      <w:numFmt w:val="decimal"/>
+      <w:lvlText w:val="%1.%2.%3.%4.%5.%6.%7.%8"/>
+      <w:lvlJc w:val="left"/>
+      <w:pPr>
+        <w:ind w:left="1440" w:hanging="1440"/>
+      </w:pPr>
+      <w:rPr>
+        <w:rFonts w:hint="default"/>
+      </w:rPr>
+    </w:lvl>
+    <w:lvl w:ilvl="8">
+      <w:start w:val="1"/>
+      <w:numFmt w:val="decimal"/>
+      <w:lvlText w:val="%1.%2.%3.%4.%5.%6.%7.%8.%9"/>
+      <w:lvlJc w:val="left"/>
+      <w:pPr>
+        <w:ind w:left="1800" w:hanging="1800"/>
+      </w:pPr>
+      <w:rPr>
+        <w:rFonts w:hint="default"/>
+      </w:rPr>
+    </w:lvl>
+  </w:abstractNum>
+  <w:num w:numId="1">
+    <w:abstractNumId w:val="0"/>
+  </w:num>
+  <w:num w:numId="2">
+    <w:abstractNumId w:val="1"/>
+  </w:num>
+</w:numbering>
 </file>
 
 <file path=word/styles.xml><?xml version="1.0" encoding="utf-8"?>
@@ -592,6 +2750,17 @@
       <w:sz w:val="22"/>
     </w:rPr>
   </w:style>
+  <w:style w:type="paragraph" w:styleId="ListParagraph">
+    <w:name w:val="List Paragraph"/>
+    <w:basedOn w:val="Normal"/>
+    <w:uiPriority w:val="34"/>
+    <w:qFormat/>
+    <w:rsid w:val="00D511DC"/>
+    <w:pPr>
+      <w:ind w:left="720"/>
+      <w:contextualSpacing/>
+    </w:pPr>
+  </w:style>
 </w:styles>
 </file>
 

</xml_diff>